<commit_message>
A few edits to the Summary table
</commit_message>
<xml_diff>
--- a/paper/figures/Table1_severity&yield.docx
+++ b/paper/figures/Table1_severity&yield.docx
@@ -7,7 +7,7 @@
         <w:pStyle w:val="TableCaption"/>
       </w:pPr>
       <w:r>
-        <w:t xml:space="preserve">Table1: Mean values of the trials included in the meta-analysis. Powdery mildew (PM) onset, number of treatments per trial (n), PM mean plot severity of the non-fungicide treated plots and the severity range in fungicide treatments; Mean yield in non-fungicide treated control and the range of yields in the fungicide treatments in tonnes per hectare</w:t>
+        <w:t xml:space="preserve">Table 1: Mean yield and severity for trials included in the meta-analysis. Powdery mildew (PM) onset, number of treatments per trial (n), PM mean plot severity of the non-fungicide treated plots and the severity range in fungicide treatments; Mean yield in non-fungicide treated control and the range of yields in the fungicide treatments in tonnes per hectare</w:t>
       </w:r>
     </w:p>
     <w:tbl xmlns:w="http://schemas.openxmlformats.org/wordprocessingml/2006/main" xmlns:r="http://schemas.openxmlformats.org/officeDocument/2006/relationships" xmlns:w14="http://schemas.microsoft.com/office/word/2010/wordml" xmlns:wp="http://schemas.openxmlformats.org/drawingml/2006/wordprocessingDrawing" xmlns:a="http://schemas.openxmlformats.org/drawingml/2006/main" xmlns:pic="http://schemas.openxmlformats.org/drawingml/2006/picture">
@@ -15,20 +15,20 @@
         NA"/&gt;
         <w:tblLayout w:type="fixed"/>
         <w:jc w:val="center"/>
-        <w:tblW w:type="dxa" w:w="16759"/>
+        <w:tblW w:type="dxa" w:w="11984"/>
         <w:tblLook w:firstRow="1" w:lastRow="0" w:firstColumn="0" w:lastColumn="0" w:noHBand="0" w:noVBand="1"/>
       </w:tblPr>
       <w:tblGrid>
         <w:gridCol w:w="1389"/>
         <w:gridCol w:w="1335"/>
-        <w:gridCol w:w="833"/>
+        <w:gridCol w:w="720"/>
         <w:gridCol w:w="1511"/>
-        <w:gridCol w:w="1700"/>
+        <w:gridCol w:w="1255"/>
         <w:gridCol w:w="589"/>
-        <w:gridCol w:w="2806"/>
-        <w:gridCol w:w="2173"/>
-        <w:gridCol w:w="2195"/>
-        <w:gridCol w:w="2228"/>
+        <w:gridCol w:w="1296"/>
+        <w:gridCol w:w="1296"/>
+        <w:gridCol w:w="1296"/>
+        <w:gridCol w:w="1296"/>
       </w:tblGrid>
       <w:tr>
         <w:trPr>
@@ -192,7 +192,7 @@
                 <w:szCs w:val="20"/>
                 <w:color w:val="111111"/>
               </w:rPr>
-              <w:t xml:space="preserve">PM onset date</w:t>
+              <w:t xml:space="preserve">PM onset</w:t>
             </w:r>
           </w:p>
         </w:tc>
@@ -473,7 +473,7 @@
             <w:pPr>
               <w:jc w:val="center"/>
               <w:spacing w:after="40" w:before="40" w:line="240"/>
-              <w:ind w:firstLine="0" w:left="40" w:right="100"/>
+              <w:ind w:firstLine="0" w:left="100" w:right="100"/>
             </w:pPr>
             <w:r xmlns:w="http://schemas.openxmlformats.org/wordprocessingml/2006/main" xmlns:wp="http://schemas.openxmlformats.org/drawingml/2006/wordprocessingDrawing" xmlns:r="http://schemas.openxmlformats.org/officeDocument/2006/relationships" xmlns:w14="http://schemas.microsoft.com/office/word/2010/wordml">
               <w:rPr>
@@ -502,7 +502,7 @@
             <w:pPr>
               <w:jc w:val="center"/>
               <w:spacing w:after="40" w:before="40" w:line="240"/>
-              <w:ind w:firstLine="0" w:left="40" w:right="100"/>
+              <w:ind w:firstLine="0" w:left="100" w:right="100"/>
             </w:pPr>
             <w:r xmlns:w="http://schemas.openxmlformats.org/wordprocessingml/2006/main" xmlns:wp="http://schemas.openxmlformats.org/drawingml/2006/wordprocessingDrawing" xmlns:r="http://schemas.openxmlformats.org/officeDocument/2006/relationships" xmlns:w14="http://schemas.microsoft.com/office/word/2010/wordml">
               <w:rPr>
@@ -769,7 +769,7 @@
             <w:pPr>
               <w:jc w:val="center"/>
               <w:spacing w:after="40" w:before="40" w:line="240"/>
-              <w:ind w:firstLine="0" w:left="40" w:right="100"/>
+              <w:ind w:firstLine="0" w:left="100" w:right="100"/>
             </w:pPr>
             <w:r xmlns:w="http://schemas.openxmlformats.org/wordprocessingml/2006/main" xmlns:wp="http://schemas.openxmlformats.org/drawingml/2006/wordprocessingDrawing" xmlns:r="http://schemas.openxmlformats.org/officeDocument/2006/relationships" xmlns:w14="http://schemas.microsoft.com/office/word/2010/wordml">
               <w:rPr>
@@ -798,7 +798,7 @@
             <w:pPr>
               <w:jc w:val="center"/>
               <w:spacing w:after="40" w:before="40" w:line="240"/>
-              <w:ind w:firstLine="0" w:left="40" w:right="100"/>
+              <w:ind w:firstLine="0" w:left="100" w:right="100"/>
             </w:pPr>
             <w:r xmlns:w="http://schemas.openxmlformats.org/wordprocessingml/2006/main" xmlns:wp="http://schemas.openxmlformats.org/drawingml/2006/wordprocessingDrawing" xmlns:r="http://schemas.openxmlformats.org/officeDocument/2006/relationships" xmlns:w14="http://schemas.microsoft.com/office/word/2010/wordml">
               <w:rPr>
@@ -1065,7 +1065,7 @@
             <w:pPr>
               <w:jc w:val="center"/>
               <w:spacing w:after="40" w:before="40" w:line="240"/>
-              <w:ind w:firstLine="0" w:left="40" w:right="100"/>
+              <w:ind w:firstLine="0" w:left="100" w:right="100"/>
             </w:pPr>
             <w:r xmlns:w="http://schemas.openxmlformats.org/wordprocessingml/2006/main" xmlns:wp="http://schemas.openxmlformats.org/drawingml/2006/wordprocessingDrawing" xmlns:r="http://schemas.openxmlformats.org/officeDocument/2006/relationships" xmlns:w14="http://schemas.microsoft.com/office/word/2010/wordml">
               <w:rPr>
@@ -1094,7 +1094,7 @@
             <w:pPr>
               <w:jc w:val="center"/>
               <w:spacing w:after="40" w:before="40" w:line="240"/>
-              <w:ind w:firstLine="0" w:left="40" w:right="100"/>
+              <w:ind w:firstLine="0" w:left="100" w:right="100"/>
             </w:pPr>
             <w:r xmlns:w="http://schemas.openxmlformats.org/wordprocessingml/2006/main" xmlns:wp="http://schemas.openxmlformats.org/drawingml/2006/wordprocessingDrawing" xmlns:r="http://schemas.openxmlformats.org/officeDocument/2006/relationships" xmlns:w14="http://schemas.microsoft.com/office/word/2010/wordml">
               <w:rPr>
@@ -1361,7 +1361,7 @@
             <w:pPr>
               <w:jc w:val="center"/>
               <w:spacing w:after="40" w:before="40" w:line="240"/>
-              <w:ind w:firstLine="0" w:left="40" w:right="100"/>
+              <w:ind w:firstLine="0" w:left="100" w:right="100"/>
             </w:pPr>
             <w:r xmlns:w="http://schemas.openxmlformats.org/wordprocessingml/2006/main" xmlns:wp="http://schemas.openxmlformats.org/drawingml/2006/wordprocessingDrawing" xmlns:r="http://schemas.openxmlformats.org/officeDocument/2006/relationships" xmlns:w14="http://schemas.microsoft.com/office/word/2010/wordml">
               <w:rPr>
@@ -1390,7 +1390,7 @@
             <w:pPr>
               <w:jc w:val="center"/>
               <w:spacing w:after="40" w:before="40" w:line="240"/>
-              <w:ind w:firstLine="0" w:left="40" w:right="100"/>
+              <w:ind w:firstLine="0" w:left="100" w:right="100"/>
             </w:pPr>
             <w:r xmlns:w="http://schemas.openxmlformats.org/wordprocessingml/2006/main" xmlns:wp="http://schemas.openxmlformats.org/drawingml/2006/wordprocessingDrawing" xmlns:r="http://schemas.openxmlformats.org/officeDocument/2006/relationships" xmlns:w14="http://schemas.microsoft.com/office/word/2010/wordml">
               <w:rPr>
@@ -1657,7 +1657,7 @@
             <w:pPr>
               <w:jc w:val="center"/>
               <w:spacing w:after="40" w:before="40" w:line="240"/>
-              <w:ind w:firstLine="0" w:left="40" w:right="100"/>
+              <w:ind w:firstLine="0" w:left="100" w:right="100"/>
             </w:pPr>
             <w:r xmlns:w="http://schemas.openxmlformats.org/wordprocessingml/2006/main" xmlns:wp="http://schemas.openxmlformats.org/drawingml/2006/wordprocessingDrawing" xmlns:r="http://schemas.openxmlformats.org/officeDocument/2006/relationships" xmlns:w14="http://schemas.microsoft.com/office/word/2010/wordml">
               <w:rPr>
@@ -1686,7 +1686,7 @@
             <w:pPr>
               <w:jc w:val="center"/>
               <w:spacing w:after="40" w:before="40" w:line="240"/>
-              <w:ind w:firstLine="0" w:left="40" w:right="100"/>
+              <w:ind w:firstLine="0" w:left="100" w:right="100"/>
             </w:pPr>
             <w:r xmlns:w="http://schemas.openxmlformats.org/wordprocessingml/2006/main" xmlns:wp="http://schemas.openxmlformats.org/drawingml/2006/wordprocessingDrawing" xmlns:r="http://schemas.openxmlformats.org/officeDocument/2006/relationships" xmlns:w14="http://schemas.microsoft.com/office/word/2010/wordml">
               <w:rPr>
@@ -1953,7 +1953,7 @@
             <w:pPr>
               <w:jc w:val="center"/>
               <w:spacing w:after="40" w:before="40" w:line="240"/>
-              <w:ind w:firstLine="0" w:left="40" w:right="100"/>
+              <w:ind w:firstLine="0" w:left="100" w:right="100"/>
             </w:pPr>
             <w:r xmlns:w="http://schemas.openxmlformats.org/wordprocessingml/2006/main" xmlns:wp="http://schemas.openxmlformats.org/drawingml/2006/wordprocessingDrawing" xmlns:r="http://schemas.openxmlformats.org/officeDocument/2006/relationships" xmlns:w14="http://schemas.microsoft.com/office/word/2010/wordml">
               <w:rPr>
@@ -1982,7 +1982,7 @@
             <w:pPr>
               <w:jc w:val="center"/>
               <w:spacing w:after="40" w:before="40" w:line="240"/>
-              <w:ind w:firstLine="0" w:left="40" w:right="100"/>
+              <w:ind w:firstLine="0" w:left="100" w:right="100"/>
             </w:pPr>
             <w:r xmlns:w="http://schemas.openxmlformats.org/wordprocessingml/2006/main" xmlns:wp="http://schemas.openxmlformats.org/drawingml/2006/wordprocessingDrawing" xmlns:r="http://schemas.openxmlformats.org/officeDocument/2006/relationships" xmlns:w14="http://schemas.microsoft.com/office/word/2010/wordml">
               <w:rPr>
@@ -2249,7 +2249,7 @@
             <w:pPr>
               <w:jc w:val="center"/>
               <w:spacing w:after="40" w:before="40" w:line="240"/>
-              <w:ind w:firstLine="0" w:left="40" w:right="100"/>
+              <w:ind w:firstLine="0" w:left="100" w:right="100"/>
             </w:pPr>
             <w:r xmlns:w="http://schemas.openxmlformats.org/wordprocessingml/2006/main" xmlns:wp="http://schemas.openxmlformats.org/drawingml/2006/wordprocessingDrawing" xmlns:r="http://schemas.openxmlformats.org/officeDocument/2006/relationships" xmlns:w14="http://schemas.microsoft.com/office/word/2010/wordml">
               <w:rPr>
@@ -2278,7 +2278,7 @@
             <w:pPr>
               <w:jc w:val="center"/>
               <w:spacing w:after="40" w:before="40" w:line="240"/>
-              <w:ind w:firstLine="0" w:left="40" w:right="100"/>
+              <w:ind w:firstLine="0" w:left="100" w:right="100"/>
             </w:pPr>
             <w:r xmlns:w="http://schemas.openxmlformats.org/wordprocessingml/2006/main" xmlns:wp="http://schemas.openxmlformats.org/drawingml/2006/wordprocessingDrawing" xmlns:r="http://schemas.openxmlformats.org/officeDocument/2006/relationships" xmlns:w14="http://schemas.microsoft.com/office/word/2010/wordml">
               <w:rPr>
@@ -2545,7 +2545,7 @@
             <w:pPr>
               <w:jc w:val="center"/>
               <w:spacing w:after="40" w:before="40" w:line="240"/>
-              <w:ind w:firstLine="0" w:left="40" w:right="100"/>
+              <w:ind w:firstLine="0" w:left="100" w:right="100"/>
             </w:pPr>
             <w:r xmlns:w="http://schemas.openxmlformats.org/wordprocessingml/2006/main" xmlns:wp="http://schemas.openxmlformats.org/drawingml/2006/wordprocessingDrawing" xmlns:r="http://schemas.openxmlformats.org/officeDocument/2006/relationships" xmlns:w14="http://schemas.microsoft.com/office/word/2010/wordml">
               <w:rPr>
@@ -2574,7 +2574,7 @@
             <w:pPr>
               <w:jc w:val="center"/>
               <w:spacing w:after="40" w:before="40" w:line="240"/>
-              <w:ind w:firstLine="0" w:left="40" w:right="100"/>
+              <w:ind w:firstLine="0" w:left="100" w:right="100"/>
             </w:pPr>
             <w:r xmlns:w="http://schemas.openxmlformats.org/wordprocessingml/2006/main" xmlns:wp="http://schemas.openxmlformats.org/drawingml/2006/wordprocessingDrawing" xmlns:r="http://schemas.openxmlformats.org/officeDocument/2006/relationships" xmlns:w14="http://schemas.microsoft.com/office/word/2010/wordml">
               <w:rPr>
@@ -2841,7 +2841,7 @@
             <w:pPr>
               <w:jc w:val="center"/>
               <w:spacing w:after="40" w:before="40" w:line="240"/>
-              <w:ind w:firstLine="0" w:left="40" w:right="100"/>
+              <w:ind w:firstLine="0" w:left="100" w:right="100"/>
             </w:pPr>
             <w:r xmlns:w="http://schemas.openxmlformats.org/wordprocessingml/2006/main" xmlns:wp="http://schemas.openxmlformats.org/drawingml/2006/wordprocessingDrawing" xmlns:r="http://schemas.openxmlformats.org/officeDocument/2006/relationships" xmlns:w14="http://schemas.microsoft.com/office/word/2010/wordml">
               <w:rPr>
@@ -2870,7 +2870,7 @@
             <w:pPr>
               <w:jc w:val="center"/>
               <w:spacing w:after="40" w:before="40" w:line="240"/>
-              <w:ind w:firstLine="0" w:left="40" w:right="100"/>
+              <w:ind w:firstLine="0" w:left="100" w:right="100"/>
             </w:pPr>
             <w:r xmlns:w="http://schemas.openxmlformats.org/wordprocessingml/2006/main" xmlns:wp="http://schemas.openxmlformats.org/drawingml/2006/wordprocessingDrawing" xmlns:r="http://schemas.openxmlformats.org/officeDocument/2006/relationships" xmlns:w14="http://schemas.microsoft.com/office/word/2010/wordml">
               <w:rPr>
@@ -3137,7 +3137,7 @@
             <w:pPr>
               <w:jc w:val="center"/>
               <w:spacing w:after="40" w:before="40" w:line="240"/>
-              <w:ind w:firstLine="0" w:left="40" w:right="100"/>
+              <w:ind w:firstLine="0" w:left="100" w:right="100"/>
             </w:pPr>
             <w:r xmlns:w="http://schemas.openxmlformats.org/wordprocessingml/2006/main" xmlns:wp="http://schemas.openxmlformats.org/drawingml/2006/wordprocessingDrawing" xmlns:r="http://schemas.openxmlformats.org/officeDocument/2006/relationships" xmlns:w14="http://schemas.microsoft.com/office/word/2010/wordml">
               <w:rPr>
@@ -3166,7 +3166,7 @@
             <w:pPr>
               <w:jc w:val="center"/>
               <w:spacing w:after="40" w:before="40" w:line="240"/>
-              <w:ind w:firstLine="0" w:left="40" w:right="100"/>
+              <w:ind w:firstLine="0" w:left="100" w:right="100"/>
             </w:pPr>
             <w:r xmlns:w="http://schemas.openxmlformats.org/wordprocessingml/2006/main" xmlns:wp="http://schemas.openxmlformats.org/drawingml/2006/wordprocessingDrawing" xmlns:r="http://schemas.openxmlformats.org/officeDocument/2006/relationships" xmlns:w14="http://schemas.microsoft.com/office/word/2010/wordml">
               <w:rPr>
@@ -3433,7 +3433,7 @@
             <w:pPr>
               <w:jc w:val="center"/>
               <w:spacing w:after="40" w:before="40" w:line="240"/>
-              <w:ind w:firstLine="0" w:left="40" w:right="100"/>
+              <w:ind w:firstLine="0" w:left="100" w:right="100"/>
             </w:pPr>
             <w:r xmlns:w="http://schemas.openxmlformats.org/wordprocessingml/2006/main" xmlns:wp="http://schemas.openxmlformats.org/drawingml/2006/wordprocessingDrawing" xmlns:r="http://schemas.openxmlformats.org/officeDocument/2006/relationships" xmlns:w14="http://schemas.microsoft.com/office/word/2010/wordml">
               <w:rPr>
@@ -3462,7 +3462,7 @@
             <w:pPr>
               <w:jc w:val="center"/>
               <w:spacing w:after="40" w:before="40" w:line="240"/>
-              <w:ind w:firstLine="0" w:left="40" w:right="100"/>
+              <w:ind w:firstLine="0" w:left="100" w:right="100"/>
             </w:pPr>
             <w:r xmlns:w="http://schemas.openxmlformats.org/wordprocessingml/2006/main" xmlns:wp="http://schemas.openxmlformats.org/drawingml/2006/wordprocessingDrawing" xmlns:r="http://schemas.openxmlformats.org/officeDocument/2006/relationships" xmlns:w14="http://schemas.microsoft.com/office/word/2010/wordml">
               <w:rPr>
@@ -3729,7 +3729,7 @@
             <w:pPr>
               <w:jc w:val="center"/>
               <w:spacing w:after="40" w:before="40" w:line="240"/>
-              <w:ind w:firstLine="0" w:left="40" w:right="100"/>
+              <w:ind w:firstLine="0" w:left="100" w:right="100"/>
             </w:pPr>
             <w:r xmlns:w="http://schemas.openxmlformats.org/wordprocessingml/2006/main" xmlns:wp="http://schemas.openxmlformats.org/drawingml/2006/wordprocessingDrawing" xmlns:r="http://schemas.openxmlformats.org/officeDocument/2006/relationships" xmlns:w14="http://schemas.microsoft.com/office/word/2010/wordml">
               <w:rPr>
@@ -3758,7 +3758,7 @@
             <w:pPr>
               <w:jc w:val="center"/>
               <w:spacing w:after="40" w:before="40" w:line="240"/>
-              <w:ind w:firstLine="0" w:left="40" w:right="100"/>
+              <w:ind w:firstLine="0" w:left="100" w:right="100"/>
             </w:pPr>
             <w:r xmlns:w="http://schemas.openxmlformats.org/wordprocessingml/2006/main" xmlns:wp="http://schemas.openxmlformats.org/drawingml/2006/wordprocessingDrawing" xmlns:r="http://schemas.openxmlformats.org/officeDocument/2006/relationships" xmlns:w14="http://schemas.microsoft.com/office/word/2010/wordml">
               <w:rPr>
@@ -4025,7 +4025,7 @@
             <w:pPr>
               <w:jc w:val="center"/>
               <w:spacing w:after="40" w:before="40" w:line="240"/>
-              <w:ind w:firstLine="0" w:left="40" w:right="100"/>
+              <w:ind w:firstLine="0" w:left="100" w:right="100"/>
             </w:pPr>
             <w:r xmlns:w="http://schemas.openxmlformats.org/wordprocessingml/2006/main" xmlns:wp="http://schemas.openxmlformats.org/drawingml/2006/wordprocessingDrawing" xmlns:r="http://schemas.openxmlformats.org/officeDocument/2006/relationships" xmlns:w14="http://schemas.microsoft.com/office/word/2010/wordml">
               <w:rPr>
@@ -4054,7 +4054,7 @@
             <w:pPr>
               <w:jc w:val="center"/>
               <w:spacing w:after="40" w:before="40" w:line="240"/>
-              <w:ind w:firstLine="0" w:left="40" w:right="100"/>
+              <w:ind w:firstLine="0" w:left="100" w:right="100"/>
             </w:pPr>
             <w:r xmlns:w="http://schemas.openxmlformats.org/wordprocessingml/2006/main" xmlns:wp="http://schemas.openxmlformats.org/drawingml/2006/wordprocessingDrawing" xmlns:r="http://schemas.openxmlformats.org/officeDocument/2006/relationships" xmlns:w14="http://schemas.microsoft.com/office/word/2010/wordml">
               <w:rPr>
@@ -4321,7 +4321,7 @@
             <w:pPr>
               <w:jc w:val="center"/>
               <w:spacing w:after="40" w:before="40" w:line="240"/>
-              <w:ind w:firstLine="0" w:left="40" w:right="100"/>
+              <w:ind w:firstLine="0" w:left="100" w:right="100"/>
             </w:pPr>
             <w:r xmlns:w="http://schemas.openxmlformats.org/wordprocessingml/2006/main" xmlns:wp="http://schemas.openxmlformats.org/drawingml/2006/wordprocessingDrawing" xmlns:r="http://schemas.openxmlformats.org/officeDocument/2006/relationships" xmlns:w14="http://schemas.microsoft.com/office/word/2010/wordml">
               <w:rPr>
@@ -4350,7 +4350,7 @@
             <w:pPr>
               <w:jc w:val="center"/>
               <w:spacing w:after="40" w:before="40" w:line="240"/>
-              <w:ind w:firstLine="0" w:left="40" w:right="100"/>
+              <w:ind w:firstLine="0" w:left="100" w:right="100"/>
             </w:pPr>
             <w:r xmlns:w="http://schemas.openxmlformats.org/wordprocessingml/2006/main" xmlns:wp="http://schemas.openxmlformats.org/drawingml/2006/wordprocessingDrawing" xmlns:r="http://schemas.openxmlformats.org/officeDocument/2006/relationships" xmlns:w14="http://schemas.microsoft.com/office/word/2010/wordml">
               <w:rPr>
@@ -4625,7 +4625,7 @@
             <w:pPr>
               <w:jc w:val="center"/>
               <w:spacing w:after="40" w:before="40" w:line="240"/>
-              <w:ind w:firstLine="0" w:left="40" w:right="100"/>
+              <w:ind w:firstLine="0" w:left="100" w:right="100"/>
             </w:pPr>
             <w:r xmlns:w="http://schemas.openxmlformats.org/wordprocessingml/2006/main" xmlns:wp="http://schemas.openxmlformats.org/drawingml/2006/wordprocessingDrawing" xmlns:r="http://schemas.openxmlformats.org/officeDocument/2006/relationships" xmlns:w14="http://schemas.microsoft.com/office/word/2010/wordml">
               <w:rPr>
@@ -4656,7 +4656,7 @@
             <w:pPr>
               <w:jc w:val="center"/>
               <w:spacing w:after="40" w:before="40" w:line="240"/>
-              <w:ind w:firstLine="0" w:left="40" w:right="100"/>
+              <w:ind w:firstLine="0" w:left="100" w:right="100"/>
             </w:pPr>
             <w:r xmlns:w="http://schemas.openxmlformats.org/wordprocessingml/2006/main" xmlns:wp="http://schemas.openxmlformats.org/drawingml/2006/wordprocessingDrawing" xmlns:r="http://schemas.openxmlformats.org/officeDocument/2006/relationships" xmlns:w14="http://schemas.microsoft.com/office/word/2010/wordml">
               <w:rPr>
@@ -4826,6 +4826,15 @@
         </w:tc>
       </w:tr>
     </w:tbl>
+    <w:p xmlns:w="http://schemas.openxmlformats.org/wordprocessingml/2006/main" xmlns:wp="http://schemas.openxmlformats.org/drawingml/2006/wordprocessingDrawing" xmlns:r="http://schemas.openxmlformats.org/officeDocument/2006/relationships" xmlns:w14="http://schemas.microsoft.com/office/word/2010/wordml">
+      <w:pPr>
+        <w:sectPr>
+          <w:pgSz w:h="11906" w:w="16838" w:orient="landscape"/>
+          <w:type w:val="oddPage"/>
+          <w:cols/>
+        </w:sectPr>
+      </w:pPr>
+    </w:p>
     <w:sectPr>
       <w:type w:val="continuous"/>
       <w:pgSz w:w="11900" w:h="16840"/>

</xml_diff>